<commit_message>
habilitar video hoja de calculo
</commit_message>
<xml_diff>
--- a/modulos/Módulo 5 Formularios de Google - Crea Encuestas y Cuestionarios.docx
+++ b/modulos/Módulo 5 Formularios de Google - Crea Encuestas y Cuestionarios.docx
@@ -2,62 +2,143 @@
 <file path=word/document.xml><?xml version="1.0" encoding="utf-8"?>
 <w:document xmlns:wpc="http://schemas.microsoft.com/office/word/2010/wordprocessingCanvas" xmlns:cx="http://schemas.microsoft.com/office/drawing/2014/chartex" xmlns:cx1="http://schemas.microsoft.com/office/drawing/2015/9/8/chartex" xmlns:cx2="http://schemas.microsoft.com/office/drawing/2015/10/21/chartex" xmlns:cx3="http://schemas.microsoft.com/office/drawing/2016/5/9/chartex" xmlns:cx4="http://schemas.microsoft.com/office/drawing/2016/5/10/chartex" xmlns:cx5="http://schemas.microsoft.com/office/drawing/2016/5/11/chartex" xmlns:cx6="http://schemas.microsoft.com/office/drawing/2016/5/12/chartex" xmlns:cx7="http://schemas.microsoft.com/office/drawing/2016/5/13/chartex" xmlns:cx8="http://schemas.microsoft.com/office/drawing/2016/5/14/chartex" xmlns:mc="http://schemas.openxmlformats.org/markup-compatibility/2006" xmlns:aink="http://schemas.microsoft.com/office/drawing/2016/ink" xmlns:am3d="http://schemas.microsoft.com/office/drawing/2017/model3d" xmlns:o="urn:schemas-microsoft-com:office:office" xmlns:r="http://schemas.openxmlformats.org/officeDocument/2006/relationships" xmlns:m="http://schemas.openxmlformats.org/officeDocument/2006/math" xmlns:v="urn:schemas-microsoft-com:vml" xmlns:wp14="http://schemas.microsoft.com/office/word/2010/wordprocessingDrawing" xmlns:wp="http://schemas.openxmlformats.org/drawingml/2006/wordprocessingDrawing" xmlns:w10="urn:schemas-microsoft-com:office:word" xmlns:w="http://schemas.openxmlformats.org/wordprocessingml/2006/main" xmlns:w14="http://schemas.microsoft.com/office/word/2010/wordml" xmlns:w15="http://schemas.microsoft.com/office/word/2012/wordml" xmlns:w16cex="http://schemas.microsoft.com/office/word/2018/wordml/cex" xmlns:w16cid="http://schemas.microsoft.com/office/word/2016/wordml/cid" xmlns:w16="http://schemas.microsoft.com/office/word/2018/wordml" xmlns:w16sdtdh="http://schemas.microsoft.com/office/word/2020/wordml/sdtdatahash" xmlns:w16se="http://schemas.microsoft.com/office/word/2015/wordml/symex" xmlns:wpg="http://schemas.microsoft.com/office/word/2010/wordprocessingGroup" xmlns:wpi="http://schemas.microsoft.com/office/word/2010/wordprocessingInk" xmlns:wne="http://schemas.microsoft.com/office/word/2006/wordml" xmlns:wps="http://schemas.microsoft.com/office/word/2010/wordprocessingShape" mc:Ignorable="w14 w15 w16se w16cid w16 w16cex w16sdtdh wp14">
   <w:body>
-    <w:p>
-      <w:pPr>
-        <w:pStyle w:val="Ttulo2"/>
-      </w:pPr>
-      <w:r>
-        <w:t>Módulo 5: Formularios de Google - Crea Encuestas y Cuestionarios</w:t>
-      </w:r>
-    </w:p>
-    <w:p>
-      <w:r>
-        <w:t>Los formularios son ideales para crear encuestas, exámenes, formularios de inscripción o simplemente para recoger información de manera ordenada.</w:t>
-      </w:r>
-    </w:p>
-    <w:p>
-      <w:r>
-        <w:t>Objetivos del aprendizaje:</w:t>
-      </w:r>
-    </w:p>
-    <w:p>
-      <w:r>
-        <w:t>Al finalizar este módulo, serás capaz de:</w:t>
-      </w:r>
-    </w:p>
-    <w:p>
-      <w:r>
-        <w:t xml:space="preserve">• </w:t>
-      </w:r>
-    </w:p>
-    <w:p>
-      <w:r>
-        <w:t>Crea un formulario básico con diferentes tipos de preguntas.</w:t>
-      </w:r>
-    </w:p>
-    <w:p>
-      <w:r>
-        <w:t xml:space="preserve">• </w:t>
-      </w:r>
-    </w:p>
-    <w:p>
-      <w:r>
-        <w:t>Enviar el formulario a otras personas.</w:t>
-      </w:r>
-    </w:p>
-    <w:p>
-      <w:r>
-        <w:t xml:space="preserve">• </w:t>
-      </w:r>
-    </w:p>
-    <w:p>
-      <w:r>
-        <w:t>Revisar las respuestas recibidas.</w:t>
-      </w:r>
-    </w:p>
-    <w:p>
-      <w:r>
-        <w:t>Guía paso a paso para Formularios de Google</w:t>
+    <w:p/>
+    <w:p>
+      <w:r>
+        <w:t xml:space="preserve">Módulo 5: Formularios de Google - Crea Encuestas y Cuestionarios Accesibles </w:t>
+      </w:r>
+    </w:p>
+    <w:p>
+      <w:r>
+        <w:t xml:space="preserve"> </w:t>
+      </w:r>
+    </w:p>
+    <w:p>
+      <w:r>
+        <w:t>¡Bienvenido al módulo de Formularios de Google! Esta es una de las herramientas más versátiles y poderosas del ecosistema de Google. Los formularios son ideales para crear encuestas, exámenes, formularios de inscripción o simplemente para recoger información de manera ordenada. Con un lector de pantalla, son increíblemente eficientes tanto para crear como para responder.</w:t>
+      </w:r>
+    </w:p>
+    <w:p>
+      <w:r>
+        <w:t xml:space="preserve"> </w:t>
+      </w:r>
+    </w:p>
+    <w:p>
+      <w:r>
+        <w:t>Objetivos de aprendizaje:</w:t>
+      </w:r>
+    </w:p>
+    <w:p>
+      <w:r>
+        <w:t xml:space="preserve">Al finalizar este módulo, serás capaz de: </w:t>
+      </w:r>
+    </w:p>
+    <w:p>
+      <w:r>
+        <w:t xml:space="preserve"> </w:t>
+      </w:r>
+    </w:p>
+    <w:p>
+      <w:r>
+        <w:t xml:space="preserve">• </w:t>
+      </w:r>
+    </w:p>
+    <w:p>
+      <w:r>
+        <w:t>Navegar con fluidez por la interfaz de creación de Formularios.</w:t>
+      </w:r>
+    </w:p>
+    <w:p>
+      <w:r>
+        <w:t xml:space="preserve">• </w:t>
+      </w:r>
+    </w:p>
+    <w:p>
+      <w:r>
+        <w:t xml:space="preserve">Crear un formulario básico con diferentes tipos de preguntas. </w:t>
+      </w:r>
+    </w:p>
+    <w:p>
+      <w:r>
+        <w:t xml:space="preserve"> </w:t>
+      </w:r>
+    </w:p>
+    <w:p>
+      <w:r>
+        <w:t xml:space="preserve">• </w:t>
+      </w:r>
+    </w:p>
+    <w:p>
+      <w:r>
+        <w:t>Revisar el formulario usando la vista previa.</w:t>
+      </w:r>
+    </w:p>
+    <w:p>
+      <w:r>
+        <w:t xml:space="preserve">• </w:t>
+      </w:r>
+    </w:p>
+    <w:p>
+      <w:r>
+        <w:t xml:space="preserve">Enviar el formulario a otras personas. </w:t>
+      </w:r>
+    </w:p>
+    <w:p>
+      <w:r>
+        <w:t xml:space="preserve"> </w:t>
+      </w:r>
+    </w:p>
+    <w:p>
+      <w:r>
+        <w:t xml:space="preserve">• </w:t>
+      </w:r>
+    </w:p>
+    <w:p>
+      <w:r>
+        <w:t xml:space="preserve">Revisar las respuestas recibidas. </w:t>
+      </w:r>
+    </w:p>
+    <w:p>
+      <w:r>
+        <w:t xml:space="preserve"> </w:t>
+      </w:r>
+    </w:p>
+    <w:p>
+      <w:r>
+        <w:t xml:space="preserve">• </w:t>
+      </w:r>
+    </w:p>
+    <w:p>
+      <w:r>
+        <w:t xml:space="preserve">Convertir un formulario en un cuestionario </w:t>
+      </w:r>
+      <w:proofErr w:type="spellStart"/>
+      <w:r>
+        <w:t>autocorregible</w:t>
+      </w:r>
+      <w:proofErr w:type="spellEnd"/>
+      <w:r>
+        <w:t>.</w:t>
+      </w:r>
+    </w:p>
+    <w:p>
+      <w:r>
+        <w:t xml:space="preserve"> </w:t>
+      </w:r>
+    </w:p>
+    <w:p>
+      <w:r>
+        <w:t xml:space="preserve">Guía paso a paso para Formularios de Google </w:t>
+      </w:r>
+    </w:p>
+    <w:p>
+      <w:r>
+        <w:t xml:space="preserve"> </w:t>
+      </w:r>
+    </w:p>
+    <w:p>
+      <w:r>
+        <w:t>1.</w:t>
       </w:r>
     </w:p>
     <w:p>
@@ -65,249 +146,163 @@
         <w:pStyle w:val="Ttulo3"/>
       </w:pPr>
       <w:r>
-        <w:t>1. Crear un nuevo formulario</w:t>
-      </w:r>
-    </w:p>
-    <w:p>
-      <w:r>
-        <w:t xml:space="preserve">• </w:t>
-      </w:r>
-    </w:p>
-    <w:p>
-      <w:r>
-        <w:t>Desde Google Drive:</w:t>
-      </w:r>
-    </w:p>
-    <w:p>
-      <w:r>
-        <w:t xml:space="preserve">• </w:t>
-      </w:r>
-    </w:p>
-    <w:p>
-      <w:r>
-        <w:t xml:space="preserve">Método con NVDA: Botón "Nuevo" </w:t>
-      </w:r>
-      <w:proofErr w:type="gramStart"/>
-      <w:r>
-        <w:t>( B</w:t>
-      </w:r>
-      <w:proofErr w:type="gramEnd"/>
-      <w:r>
-        <w:t>), Enter, y luego elige "Formularios de Google".</w:t>
-      </w:r>
-    </w:p>
-    <w:p>
-      <w:r>
-        <w:t xml:space="preserve">• </w:t>
-      </w:r>
-    </w:p>
-    <w:p>
-      <w:r>
-        <w:t xml:space="preserve">Atajo Rápido de Google: Presiona </w:t>
-      </w:r>
-      <w:r>
-        <w:t xml:space="preserve">Alt + c y luego </w:t>
-      </w:r>
-      <w:r>
-        <w:t xml:space="preserve">  </w:t>
-      </w:r>
-      <w:proofErr w:type="gramStart"/>
-      <w:r>
-        <w:t>o .</w:t>
-      </w:r>
-      <w:proofErr w:type="gramEnd"/>
-    </w:p>
-    <w:p>
-      <w:r>
-        <w:t xml:space="preserve">• </w:t>
-      </w:r>
-    </w:p>
-    <w:p>
-      <w:r>
-        <w:t xml:space="preserve">Atajo directo en el navegador: Escribe </w:t>
+        <w:t xml:space="preserve">Crear un Nuevo Formulario </w:t>
+      </w:r>
+    </w:p>
+    <w:p>
+      <w:r>
+        <w:t>Empecemos por lo básico: abrir un lienzo en blanco para tu proyecto.</w:t>
+      </w:r>
+    </w:p>
+    <w:p>
+      <w:r>
+        <w:lastRenderedPageBreak/>
+        <w:t xml:space="preserve">• </w:t>
+      </w:r>
+    </w:p>
+    <w:p>
+      <w:r>
+        <w:t xml:space="preserve">Desde Google Drive: </w:t>
+      </w:r>
+    </w:p>
+    <w:p>
+      <w:r>
+        <w:t xml:space="preserve"> </w:t>
+      </w:r>
+    </w:p>
+    <w:p>
+      <w:r>
+        <w:t xml:space="preserve">• </w:t>
+      </w:r>
+    </w:p>
+    <w:p>
+      <w:r>
+        <w:t xml:space="preserve">Método con NVDA: Una vez en la lista de archivos de Google Drive, presiona la tecla B hasta que NVDA anuncie "Botón Nuevo". Pulsa </w:t>
+      </w:r>
+    </w:p>
+    <w:p>
+      <w:r>
+        <w:t xml:space="preserve">Enter, luego baja con la flecha hasta "Formularios de Google" y pulsa Enter de nuevo. </w:t>
+      </w:r>
+    </w:p>
+    <w:p>
+      <w:r>
+        <w:t xml:space="preserve"> </w:t>
+      </w:r>
+    </w:p>
+    <w:p>
+      <w:r>
+        <w:t xml:space="preserve">• </w:t>
+      </w:r>
+    </w:p>
+    <w:p>
+      <w:r>
+        <w:t xml:space="preserve">Atajo Rápido de Google: La forma más directa y universal es </w:t>
+      </w:r>
+    </w:p>
+    <w:p>
+      <w:r>
+        <w:t xml:space="preserve">Pulsar </w:t>
       </w:r>
       <w:proofErr w:type="spellStart"/>
-      <w:proofErr w:type="gramStart"/>
-      <w:r>
-        <w:t>form.newen</w:t>
+      <w:r>
+        <w:t>Alt+c</w:t>
       </w:r>
       <w:proofErr w:type="spellEnd"/>
-      <w:proofErr w:type="gramEnd"/>
-      <w:r>
-        <w:t xml:space="preserve"> la barra de direcciones de Chrome.</w:t>
-      </w:r>
-    </w:p>
+      <w:r>
+        <w:t xml:space="preserve"> y luego o.</w:t>
+      </w:r>
+    </w:p>
+    <w:p/>
     <w:p>
       <w:pPr>
         <w:pStyle w:val="Ttulo3"/>
       </w:pPr>
       <w:r>
-        <w:t>2. Añadir Título y Preguntas</w:t>
-      </w:r>
-    </w:p>
-    <w:p>
-      <w:r>
-        <w:t xml:space="preserve">• </w:t>
-      </w:r>
-    </w:p>
-    <w:p>
-      <w:r>
-        <w:t>Al crear el formulario, estarás en el campo "Título del formulario". Escribe un título descriptivo y</w:t>
-      </w:r>
-      <w:r>
-        <w:t xml:space="preserve"> </w:t>
+        <w:t>2. Navegación Básica por la Interfaz</w:t>
+      </w:r>
+    </w:p>
+    <w:p>
+      <w:r>
+        <w:t>Antes de añadir contenido, familiarízate con las zonas de trabajo. La interfaz de Formularios es sencilla y se divide en tres áreas principales:</w:t>
+      </w:r>
+    </w:p>
+    <w:p>
+      <w:r>
+        <w:t xml:space="preserve">• </w:t>
+      </w:r>
+    </w:p>
+    <w:p>
+      <w:r>
+        <w:t>Pestañas Principales: En la parte superior encontrarás las pestañas "Preguntas</w:t>
       </w:r>
       <w:proofErr w:type="gramStart"/>
       <w:r>
-        <w:t xml:space="preserve">descripción </w:t>
-      </w:r>
-      <w:r>
-        <w:t xml:space="preserve"> </w:t>
-      </w:r>
-      <w:r>
-        <w:t>,</w:t>
+        <w:t>" ,</w:t>
       </w:r>
       <w:proofErr w:type="gramEnd"/>
       <w:r>
-        <w:t xml:space="preserve">luego </w:t>
-      </w:r>
-      <w:r>
-        <w:t>presiona Tab .</w:t>
-      </w:r>
-    </w:p>
-    <w:p>
-      <w:r>
-        <w:t xml:space="preserve">• </w:t>
-      </w:r>
-    </w:p>
-    <w:p>
-      <w:r>
-        <w:t>Estarás en la primera pregunta sin título. Escribe el texto de tu pregunta (</w:t>
-      </w:r>
-      <w:proofErr w:type="spellStart"/>
-      <w:r>
-        <w:t>ej</w:t>
-      </w:r>
-      <w:proofErr w:type="spellEnd"/>
-      <w:r>
-        <w:t>: "¿Cuál es tu nombre?").</w:t>
-      </w:r>
-    </w:p>
-    <w:p>
-      <w:r>
-        <w:t xml:space="preserve">• </w:t>
-      </w:r>
-    </w:p>
-    <w:p>
-      <w:r>
-        <w:t xml:space="preserve">Cambie el tipo de pregunta: Por defecto, es "Opción múltiple". Presiona Tab hasta que escuches el tipo de pregunta actual y pulsa Enter para abrir un menú. Usa las flechas para elegir otro tipo como "Respuesta corta", "Párrafo", "Casillas de verificación", etc. y pulsa </w:t>
-      </w:r>
-      <w:proofErr w:type="gramStart"/>
-      <w:r>
-        <w:t>Enter .</w:t>
-      </w:r>
-      <w:proofErr w:type="gramEnd"/>
-    </w:p>
-    <w:p>
-      <w:r>
-        <w:t xml:space="preserve">• </w:t>
-      </w:r>
-    </w:p>
-    <w:p>
-      <w:r>
-        <w:lastRenderedPageBreak/>
-        <w:t>Añadir una nueva pregunta:</w:t>
-      </w:r>
-    </w:p>
-    <w:p>
-      <w:r>
-        <w:t xml:space="preserve">• </w:t>
-      </w:r>
-    </w:p>
-    <w:p>
-      <w:r>
-        <w:t xml:space="preserve">Método con NVDA: Presiona B hasta que escuches "Botón Añadir pregunta" y pulsa </w:t>
-      </w:r>
-      <w:proofErr w:type="gramStart"/>
-      <w:r>
-        <w:t>Enter .</w:t>
-      </w:r>
-      <w:proofErr w:type="gramEnd"/>
-    </w:p>
-    <w:p>
-      <w:r>
-        <w:t xml:space="preserve">• </w:t>
-      </w:r>
-    </w:p>
-    <w:p>
-      <w:r>
-        <w:t xml:space="preserve">Atajo Rápido de Google: Presiona </w:t>
-      </w:r>
-      <w:proofErr w:type="spellStart"/>
-      <w:r>
-        <w:t>Ctrl</w:t>
-      </w:r>
-      <w:proofErr w:type="spellEnd"/>
-      <w:r>
-        <w:t xml:space="preserve"> + Shift + </w:t>
-      </w:r>
-      <w:proofErr w:type="gramStart"/>
-      <w:r>
-        <w:t>Enter .</w:t>
-      </w:r>
-      <w:proofErr w:type="gramEnd"/>
-    </w:p>
-    <w:p>
-      <w:r>
-        <w:t xml:space="preserve">* para una vista previa del formulario pulsar </w:t>
-      </w:r>
-      <w:proofErr w:type="spellStart"/>
-      <w:r>
-        <w:t>ctrl</w:t>
-      </w:r>
-      <w:proofErr w:type="spellEnd"/>
-      <w:r>
-        <w:t xml:space="preserve"> + shift +p </w:t>
-      </w:r>
-    </w:p>
-    <w:p>
-      <w:r>
-        <w:t>3. Enviar tu formulario</w:t>
-      </w:r>
-    </w:p>
-    <w:p>
-      <w:r>
-        <w:t xml:space="preserve">• </w:t>
-      </w:r>
-    </w:p>
-    <w:p>
-      <w:r>
-        <w:t xml:space="preserve">Método con NVDA: Cuando tu formulario esté listo, presiona B hasta el botón "Enviar" y pulsa </w:t>
-      </w:r>
-      <w:proofErr w:type="gramStart"/>
-      <w:r>
-        <w:t>Enter .</w:t>
-      </w:r>
-      <w:proofErr w:type="gramEnd"/>
-    </w:p>
-    <w:p>
-      <w:r>
-        <w:t xml:space="preserve">• </w:t>
-      </w:r>
-    </w:p>
-    <w:p>
-      <w:r>
-        <w:t>Atajo Rápido de Google: No hay un atajo directo, el botón "Enviar" es el camino.</w:t>
-      </w:r>
-    </w:p>
-    <w:p>
-      <w:r>
-        <w:t xml:space="preserve">• </w:t>
-      </w:r>
-    </w:p>
-    <w:p>
-      <w:r>
-        <w:t>En el diálogo "Enviar", puedes escribir correos electrónicos o, más útil aún, usar Tab para ir a la pestaña "Enlace". Allí, encontrarás un enlace que puedes copiar y compartir por correo, WhatsApp, etc.</w:t>
+        <w:t xml:space="preserve"> "Respuestas"  y "Configuración".</w:t>
+      </w:r>
+    </w:p>
+    <w:p>
+      <w:r>
+        <w:t xml:space="preserve"> </w:t>
+      </w:r>
+    </w:p>
+    <w:p>
+      <w:r>
+        <w:t xml:space="preserve">• </w:t>
+      </w:r>
+    </w:p>
+    <w:p>
+      <w:r>
+        <w:t>Método con NVDA: Puedes usar la tecla Tab para moverte entre ellas y pulsar Enter para activarlas.</w:t>
+      </w:r>
+    </w:p>
+    <w:p>
+      <w:r>
+        <w:t xml:space="preserve"> </w:t>
+      </w:r>
+    </w:p>
+    <w:p>
+      <w:r>
+        <w:t xml:space="preserve">• </w:t>
+      </w:r>
+    </w:p>
+    <w:p>
+      <w:r>
+        <w:t>Atajo Rápido de Google: Usa Ctrl + Alt + Shift + G para ir a la pestaña "Preguntas" y Ctrl + Alt + Shift + H para saltar a "Respuestas".</w:t>
+      </w:r>
+    </w:p>
+    <w:p>
+      <w:r>
+        <w:t xml:space="preserve">• </w:t>
+      </w:r>
+    </w:p>
+    <w:p>
+      <w:r>
+        <w:t>Área de Contenido: Es la zona central donde editas tus preguntas o ves las respuestas.</w:t>
+      </w:r>
+    </w:p>
+    <w:p>
+      <w:r>
+        <w:t xml:space="preserve">• </w:t>
+      </w:r>
+    </w:p>
+    <w:p>
+      <w:r>
+        <w:t>Barra de Herramientas: Una barra de botones que te permite añadir elementos.</w:t>
+      </w:r>
+    </w:p>
+    <w:p>
+      <w:r>
+        <w:t xml:space="preserve">• </w:t>
+      </w:r>
+    </w:p>
+    <w:p>
+      <w:r>
+        <w:t>Método con NVDA: Presiona la tecla B para moverte por sus botones, como "Añadir pregunta", "Importar preguntas", etc.</w:t>
       </w:r>
     </w:p>
     <w:p>
@@ -315,53 +310,726 @@
         <w:pStyle w:val="Ttulo3"/>
       </w:pPr>
       <w:r>
-        <w:t>4. Ver las respuestas</w:t>
-      </w:r>
-    </w:p>
-    <w:p>
-      <w:r>
-        <w:t xml:space="preserve">• </w:t>
-      </w:r>
-    </w:p>
-    <w:p>
-      <w:r>
-        <w:t xml:space="preserve">En la parte superior de tu formulario (cuando lo estás editando), hay dos pestañas: "Preguntas" y "Respuestas". Puedes usar </w:t>
+        <w:lastRenderedPageBreak/>
+        <w:t>3. Añadir Título y Descripción</w:t>
+      </w:r>
+    </w:p>
+    <w:p>
+      <w:r>
+        <w:t xml:space="preserve">Un buen formulario empieza con un título claro. Al crear el formulario, el foco ya está en el campo "Título del formulario". </w:t>
+      </w:r>
+    </w:p>
+    <w:p>
+      <w:r>
+        <w:t xml:space="preserve"> </w:t>
+      </w:r>
+    </w:p>
+    <w:p>
+      <w:r>
+        <w:t xml:space="preserve">• </w:t>
+      </w:r>
+    </w:p>
+    <w:p>
+      <w:r>
+        <w:t xml:space="preserve">Escribe un nombre claro, por ejemplo: "Inscripción al Taller de Oratoria". </w:t>
+      </w:r>
+    </w:p>
+    <w:p>
+      <w:r>
+        <w:t xml:space="preserve"> </w:t>
+      </w:r>
+    </w:p>
+    <w:p>
+      <w:r>
+        <w:t xml:space="preserve">• </w:t>
+      </w:r>
+    </w:p>
+    <w:p>
+      <w:r>
+        <w:t>Presiona Tab para moverte al campo "Descripción del formulario". Aquí puedes añadir instrucciones adicionales.</w:t>
+      </w:r>
+    </w:p>
+    <w:p>
+      <w:r>
+        <w:t xml:space="preserve"> </w:t>
+      </w:r>
+    </w:p>
+    <w:p>
+      <w:pPr>
+        <w:pStyle w:val="Ttulo3"/>
+      </w:pPr>
+      <w:r>
+        <w:t>4. Añadir y Configurar Preguntas</w:t>
+      </w:r>
+    </w:p>
+    <w:p>
+      <w:r>
+        <w:t>Aquí es donde creas el contenido de tu encuesta o examen. Esta sección es la más importante, ya que una pregunta bien formulada y del tipo correcto te dará la información que necesitas.</w:t>
+      </w:r>
+    </w:p>
+    <w:p>
+      <w:r>
+        <w:t xml:space="preserve">1. </w:t>
+      </w:r>
+    </w:p>
+    <w:p>
+      <w:r>
+        <w:t xml:space="preserve">Añadir la primera pregunta: Tras la descripción del formulario, presiona Tab para situarte en la primera pregunta sin título. Escribe el texto de tu pregunta. </w:t>
+      </w:r>
+    </w:p>
+    <w:p>
+      <w:r>
+        <w:t xml:space="preserve"> </w:t>
+      </w:r>
+    </w:p>
+    <w:p>
+      <w:r>
+        <w:t xml:space="preserve">2. </w:t>
+      </w:r>
+    </w:p>
+    <w:p>
+      <w:r>
+        <w:t xml:space="preserve">Elegir el tipo de pregunta adecuado: Por defecto, Google </w:t>
       </w:r>
       <w:proofErr w:type="spellStart"/>
       <w:r>
+        <w:t>Forms</w:t>
+      </w:r>
+      <w:proofErr w:type="spellEnd"/>
+      <w:r>
+        <w:t xml:space="preserve"> suele elegir "Opción múltiple". Sin embargo, puedes cambiarlo para que se ajuste a la respuesta que esperas.</w:t>
+      </w:r>
+    </w:p>
+    <w:p>
+      <w:r>
+        <w:t xml:space="preserve"> </w:t>
+      </w:r>
+    </w:p>
+    <w:p>
+      <w:r>
+        <w:t xml:space="preserve">• </w:t>
+      </w:r>
+    </w:p>
+    <w:p>
+      <w:r>
+        <w:t xml:space="preserve">Método con NVDA: Presiona Tab hasta que NVDA anuncie el tipo de pregunta actual y pulsa Enter para abrir el menú. Usa las flechas arriba y abajo para escuchar las distintas opciones y pulsa </w:t>
+      </w:r>
+    </w:p>
+    <w:p>
+      <w:r>
+        <w:t xml:space="preserve"> </w:t>
+      </w:r>
+    </w:p>
+    <w:p>
+      <w:r>
+        <w:t>Enter en la que desees seleccionar.</w:t>
+      </w:r>
+    </w:p>
+    <w:p>
+      <w:r>
+        <w:t xml:space="preserve"> </w:t>
+      </w:r>
+    </w:p>
+    <w:p>
+      <w:r>
+        <w:t>Tipos de preguntas más comunes y su uso:</w:t>
+      </w:r>
+    </w:p>
+    <w:p>
+      <w:r>
+        <w:t xml:space="preserve">• </w:t>
+      </w:r>
+    </w:p>
+    <w:p>
+      <w:r>
+        <w:t>Respuesta corta: Ideal para respuestas de una sola línea, como nombres, correos electrónicos o números de teléfono.</w:t>
+      </w:r>
+    </w:p>
+    <w:p>
+      <w:r>
+        <w:t xml:space="preserve">• </w:t>
+      </w:r>
+    </w:p>
+    <w:p>
+      <w:r>
+        <w:lastRenderedPageBreak/>
+        <w:t>Párrafo: Úsalo cuando necesites una respuesta larga y detallada, como comentarios o sugerencias.</w:t>
+      </w:r>
+    </w:p>
+    <w:p>
+      <w:r>
+        <w:t xml:space="preserve">• </w:t>
+      </w:r>
+    </w:p>
+    <w:p>
+      <w:r>
+        <w:t>Opción múltiple: Permite al usuario elegir una sola respuesta de una lista de opciones. Es perfecto para preguntas de "elige una".</w:t>
+      </w:r>
+    </w:p>
+    <w:p>
+      <w:r>
+        <w:t xml:space="preserve">• </w:t>
+      </w:r>
+    </w:p>
+    <w:p>
+      <w:r>
+        <w:t>Casillas de verificación: Similar a la opción múltiple, pero permite al usuario seleccionar varias respuestas de la lista.</w:t>
+      </w:r>
+    </w:p>
+    <w:p>
+      <w:r>
+        <w:t xml:space="preserve">• </w:t>
+      </w:r>
+    </w:p>
+    <w:p>
+      <w:r>
+        <w:t>Lista desplegable: Muestra las opciones en un menú que se despliega. Es muy útil cuando tienes muchas opciones y quieres mantener el formulario limpio.</w:t>
+      </w:r>
+    </w:p>
+    <w:p>
+      <w:r>
+        <w:t xml:space="preserve">• </w:t>
+      </w:r>
+    </w:p>
+    <w:p>
+      <w:r>
+        <w:t>Escala lineal: Se usa para que los usuarios califiquen algo en una escala numérica (por ejemplo, del 1 al 5).</w:t>
+      </w:r>
+    </w:p>
+    <w:p>
+      <w:r>
+        <w:t xml:space="preserve">3. </w:t>
+      </w:r>
+    </w:p>
+    <w:p>
+      <w:r>
+        <w:t>Hacer una pregunta obligatoria: Para asegurarte de que una pregunta no se quede sin responder, es crucial marcarla como obligatoria.</w:t>
+      </w:r>
+    </w:p>
+    <w:p>
+      <w:r>
+        <w:t xml:space="preserve">• </w:t>
+      </w:r>
+    </w:p>
+    <w:p>
+      <w:r>
+        <w:t>Método con NVDA: Después de configurar tu pregunta, presiona Tab hasta escuchar "Interruptor de palanca no pulsado, Obligatorio". Presiona la Barra espaciadora para activarlo.</w:t>
+      </w:r>
+    </w:p>
+    <w:p>
+      <w:r>
+        <w:t xml:space="preserve">4. </w:t>
+      </w:r>
+    </w:p>
+    <w:p>
+      <w:r>
+        <w:t>Añadir más preguntas:  Para continuar construyendo tu formulario:</w:t>
+      </w:r>
+    </w:p>
+    <w:p>
+      <w:r>
+        <w:t xml:space="preserve"> </w:t>
+      </w:r>
+    </w:p>
+    <w:p>
+      <w:r>
+        <w:t xml:space="preserve">• </w:t>
+      </w:r>
+    </w:p>
+    <w:p>
+      <w:r>
+        <w:t xml:space="preserve">Método con NVDA: Presiona la tecla B hasta que escuches "Botón Añadir pregunta" y pulsa Enter. </w:t>
+      </w:r>
+    </w:p>
+    <w:p>
+      <w:r>
+        <w:t xml:space="preserve"> </w:t>
+      </w:r>
+    </w:p>
+    <w:p>
+      <w:r>
+        <w:t xml:space="preserve">• </w:t>
+      </w:r>
+    </w:p>
+    <w:p>
+      <w:r>
+        <w:t xml:space="preserve">Atajo Rápido de Google: </w:t>
+      </w:r>
+    </w:p>
+    <w:p>
+      <w:r>
+        <w:t>Tabula una vez para salir del cuadro de edición de la pregunta y</w:t>
+      </w:r>
+    </w:p>
+    <w:p>
+      <w:r>
+        <w:t xml:space="preserve">Presiona Ctrl + Shift + Enter. </w:t>
+      </w:r>
+    </w:p>
+    <w:p>
+      <w:r>
+        <w:t xml:space="preserve"> </w:t>
+      </w:r>
+    </w:p>
+    <w:p>
+      <w:r>
+        <w:t xml:space="preserve">5. </w:t>
+      </w:r>
+    </w:p>
+    <w:p>
+      <w:r>
+        <w:lastRenderedPageBreak/>
+        <w:t>Desplazarse rápidamente entre preguntas: Cuando tu formulario tenga muchas preguntas, moverte con Tab puede ser lento. Usa estos métodos para ser más eficiente:</w:t>
+      </w:r>
+    </w:p>
+    <w:p>
+      <w:r>
+        <w:t xml:space="preserve">• </w:t>
+      </w:r>
+    </w:p>
+    <w:p>
+      <w:r>
+        <w:t>Método con NVDA: Cada pregunta es un encabezado. Presiona la tecla H para saltar de una pregunta a la siguiente o Shift + H para volver a la anterior.</w:t>
+      </w:r>
+    </w:p>
+    <w:p>
+      <w:r>
+        <w:t xml:space="preserve">• </w:t>
+      </w:r>
+    </w:p>
+    <w:p>
+      <w:r>
+        <w:t>Atajo Rápido de Google: Usa la tecla J para ir a la pregunta siguiente y la tecla K para ir a la pregunta anterior.</w:t>
+      </w:r>
+    </w:p>
+    <w:p>
+      <w:r>
+        <w:t>Cambiar el orden de las preguntas:</w:t>
+      </w:r>
+    </w:p>
+    <w:p>
+      <w:r>
+        <w:t>Subir el elemento</w:t>
+      </w:r>
+    </w:p>
+    <w:p>
+      <w:proofErr w:type="spellStart"/>
+      <w:r>
+        <w:t>Ctrl+Mayús+K</w:t>
+      </w:r>
+      <w:proofErr w:type="spellEnd"/>
+    </w:p>
+    <w:p>
+      <w:r>
+        <w:t>Bajar el elemento</w:t>
+      </w:r>
+    </w:p>
+    <w:p>
+      <w:r>
         <w:t>Ctrl</w:t>
       </w:r>
-      <w:proofErr w:type="spellEnd"/>
-      <w:r>
-        <w:t xml:space="preserve"> + Tab para moverte entre ellas.</w:t>
-      </w:r>
-    </w:p>
-    <w:p>
-      <w:r>
-        <w:t xml:space="preserve">• </w:t>
-      </w:r>
-    </w:p>
-    <w:p>
-      <w:r>
-        <w:t>Ve a la pestaña "Respuestas". NVDA te leerá un resumen de las respuestas.</w:t>
-      </w:r>
-    </w:p>
-    <w:p>
-      <w:r>
-        <w:t xml:space="preserve">• </w:t>
-      </w:r>
-    </w:p>
-    <w:p>
-      <w:r>
-        <w:t xml:space="preserve">Ver respuestas en una hoja de cálculo: En la pestaña "Respuestas", presione B hasta el botón "Crear hoja de cálculo" y presione </w:t>
+      <w:r>
+        <w:t xml:space="preserve"> </w:t>
+      </w:r>
+      <w:r>
+        <w:t>+</w:t>
+      </w:r>
+      <w:r>
+        <w:t xml:space="preserve"> </w:t>
+      </w:r>
+      <w:r>
+        <w:t>Mayús</w:t>
+      </w:r>
+      <w:r>
+        <w:t xml:space="preserve"> </w:t>
+      </w:r>
+      <w:r>
+        <w:t>+J</w:t>
+      </w:r>
+    </w:p>
+    <w:p>
+      <w:r>
+        <w:t>Duplicar elemento</w:t>
+      </w:r>
+    </w:p>
+    <w:p>
+      <w:r>
+        <w:t>Ctrl+</w:t>
+      </w:r>
+      <w:r>
+        <w:t xml:space="preserve"> </w:t>
+      </w:r>
+      <w:r>
+        <w:t>Mayús</w:t>
+      </w:r>
+      <w:r>
+        <w:t xml:space="preserve"> </w:t>
+      </w:r>
+      <w:r>
+        <w:t>+D</w:t>
+      </w:r>
+    </w:p>
+    <w:p>
+      <w:r>
+        <w:t>Borrar elemento</w:t>
+      </w:r>
+    </w:p>
+    <w:p>
+      <w:r>
+        <w:t>Alt+</w:t>
+      </w:r>
+      <w:r>
+        <w:t xml:space="preserve"> </w:t>
+      </w:r>
+      <w:r>
+        <w:t>Mayús</w:t>
+      </w:r>
+      <w:r>
+        <w:t xml:space="preserve"> </w:t>
+      </w:r>
+      <w:r>
+        <w:t>+D</w:t>
+      </w:r>
+    </w:p>
+    <w:p>
+      <w:pPr>
+        <w:pStyle w:val="Ttulo3"/>
+      </w:pPr>
+      <w:r>
+        <w:t>5. Ver la Vista Previa de tu Formulario</w:t>
+      </w:r>
+    </w:p>
+    <w:p>
+      <w:r>
+        <w:t xml:space="preserve">Es fundamental revisar cómo verán tu formulario las personas que lo respondan. </w:t>
+      </w:r>
+    </w:p>
+    <w:p>
+      <w:r>
+        <w:t xml:space="preserve"> </w:t>
+      </w:r>
+    </w:p>
+    <w:p>
+      <w:r>
+        <w:t xml:space="preserve">• </w:t>
+      </w:r>
+    </w:p>
+    <w:p>
+      <w:r>
+        <w:t xml:space="preserve">Método con NVDA: Presiona la tecla </w:t>
+      </w:r>
+      <w:r>
+        <w:t xml:space="preserve">K </w:t>
+      </w:r>
+      <w:r>
+        <w:t xml:space="preserve">hasta que encuentres el </w:t>
+      </w:r>
+      <w:r>
+        <w:t xml:space="preserve">enlace </w:t>
+      </w:r>
+      <w:r>
+        <w:t>"Vista previa" y pulsa Enter.</w:t>
+      </w:r>
+    </w:p>
+    <w:p>
+      <w:r>
+        <w:t xml:space="preserve">• </w:t>
+      </w:r>
+    </w:p>
+    <w:p>
+      <w:r>
+        <w:t>Atajo</w:t>
+      </w:r>
+      <w:r>
+        <w:t xml:space="preserve"> Rápido de Google: La forma más directa es pulsar Ctrl + </w:t>
+      </w:r>
+      <w:r>
+        <w:t>Mayús</w:t>
+      </w:r>
+      <w:r>
+        <w:t xml:space="preserve"> </w:t>
+      </w:r>
+      <w:r>
+        <w:t>+ P.</w:t>
+      </w:r>
+    </w:p>
+    <w:p>
+      <w:r>
+        <w:t>Esto abrirá una nueva pestaña en tu navegador mostrando el formulario final. Cuando termines de revisarlo, cierra la pestaña con Ctrl + W para volver a la pantalla de edición.</w:t>
+      </w:r>
+    </w:p>
+    <w:p>
+      <w:pPr>
+        <w:pStyle w:val="Ttulo3"/>
+      </w:pPr>
+      <w:r>
+        <w:t xml:space="preserve">6.Configurar y Enviar tu Formulario </w:t>
+      </w:r>
+    </w:p>
+    <w:p>
+      <w:r>
+        <w:t>Cuando tu formulario esté listo, es hora de compartirlo.</w:t>
+      </w:r>
+    </w:p>
+    <w:p>
+      <w:r>
+        <w:t xml:space="preserve">1. </w:t>
+      </w:r>
+    </w:p>
+    <w:p>
+      <w:r>
+        <w:t>Acceder al diálogo de envío:</w:t>
+      </w:r>
+    </w:p>
+    <w:p>
+      <w:r>
+        <w:t xml:space="preserve">• </w:t>
+      </w:r>
+    </w:p>
+    <w:p>
+      <w:r>
+        <w:t>Método con NVDA: Presiona la tecla B hasta llegar al botón "Enviar" y pulsa Enter.</w:t>
+      </w:r>
+    </w:p>
+    <w:p>
+      <w:r>
+        <w:lastRenderedPageBreak/>
+        <w:t>Atajo</w:t>
+      </w:r>
+      <w:r>
+        <w:t xml:space="preserve"> Rápido de Google: La forma más directa es pulsar Ctrl + </w:t>
+      </w:r>
+      <w:r>
+        <w:t>Enter</w:t>
+      </w:r>
+      <w:r>
+        <w:t>.</w:t>
+      </w:r>
+    </w:p>
+    <w:p>
+      <w:r>
+        <w:t xml:space="preserve"> </w:t>
+      </w:r>
+    </w:p>
+    <w:p>
+      <w:r>
+        <w:t xml:space="preserve"> </w:t>
+      </w:r>
+    </w:p>
+    <w:p>
+      <w:r>
+        <w:t>2. Obtener el enlace:</w:t>
+      </w:r>
+    </w:p>
+    <w:p>
+      <w:r>
+        <w:t xml:space="preserve">• </w:t>
+      </w:r>
+    </w:p>
+    <w:p>
+      <w:r>
+        <w:t xml:space="preserve">Dentro del diálogo, presiona </w:t>
+      </w:r>
+    </w:p>
+    <w:p>
+      <w:r>
+        <w:t>Tab hasta que escuches "Pestaña Enlace" y pulsa Enter.</w:t>
+      </w:r>
+    </w:p>
+    <w:p>
+      <w:r>
+        <w:t xml:space="preserve"> </w:t>
+      </w:r>
+    </w:p>
+    <w:p>
+      <w:r>
+        <w:t xml:space="preserve">• </w:t>
+      </w:r>
+    </w:p>
+    <w:p>
+      <w:r>
+        <w:t xml:space="preserve">Encontrarás un enlace que puedes copiar y compartir. Te recomiendo tabular hasta la casilla "Acortar URL" y marcarla con la </w:t>
+      </w:r>
+    </w:p>
+    <w:p>
+      <w:r>
+        <w:t xml:space="preserve"> </w:t>
+      </w:r>
+    </w:p>
+    <w:p>
+      <w:r>
+        <w:t>Barra espaciadora para obtener un enlace más corto y fácil de compartir.</w:t>
+      </w:r>
+    </w:p>
+    <w:p>
+      <w:pPr>
+        <w:pStyle w:val="Ttulo3"/>
+      </w:pPr>
+      <w:r>
+        <w:t xml:space="preserve">7.Revisar las Respuestas </w:t>
+      </w:r>
+    </w:p>
+    <w:p>
+      <w:r>
+        <w:t>Para ver los resultados, ve a la pestaña "Respuestas" en la parte superior de tu formulario. NVDA te leerá un resumen de las respuestas.</w:t>
+      </w:r>
+    </w:p>
+    <w:p>
+      <w:r>
+        <w:t xml:space="preserve"> </w:t>
+      </w:r>
+    </w:p>
+    <w:p>
+      <w:r>
+        <w:t xml:space="preserve"> </w:t>
+      </w:r>
+    </w:p>
+    <w:p>
+      <w:r>
+        <w:t xml:space="preserve">• </w:t>
+      </w:r>
+    </w:p>
+    <w:p>
+      <w:r>
+        <w:t>La forma más accesible: Vincular a una Hoja de Cálculo:</w:t>
+      </w:r>
+    </w:p>
+    <w:p>
+      <w:r>
+        <w:t xml:space="preserve">• </w:t>
+      </w:r>
+    </w:p>
+    <w:p>
+      <w:r>
+        <w:t xml:space="preserve">En la pestaña "Respuestas", presiona la tecla </w:t>
+      </w:r>
+    </w:p>
+    <w:p>
+      <w:r>
+        <w:t>B hasta que escuches "Botón Crear hoja de cálculo" y pulsa Enter.</w:t>
+      </w:r>
+    </w:p>
+    <w:p>
+      <w:r>
+        <w:t xml:space="preserve"> </w:t>
+      </w:r>
+    </w:p>
+    <w:p>
+      <w:r>
+        <w:t xml:space="preserve">• </w:t>
+      </w:r>
+    </w:p>
+    <w:p>
+      <w:r>
+        <w:t>Esto creará una hoja de cálculo en tu Drive con todas las respuestas perfectamente organizadas, lo que es muy accesible.</w:t>
+      </w:r>
+    </w:p>
+    <w:p>
+      <w:r>
+        <w:t xml:space="preserve"> </w:t>
+      </w:r>
+    </w:p>
+    <w:p>
+      <w:pPr>
+        <w:pStyle w:val="Ttulo3"/>
+      </w:pPr>
+      <w:r>
+        <w:t>8. ¡A Examen! Convierte tu Formulario en un Cuestionario (Función Avanzada)</w:t>
+      </w:r>
+    </w:p>
+    <w:p>
+      <w:r>
+        <w:t xml:space="preserve">Finalmente, puedes </w:t>
       </w:r>
       <w:proofErr w:type="gramStart"/>
       <w:r>
-        <w:t>Enter .</w:t>
+        <w:t>darle</w:t>
       </w:r>
       <w:proofErr w:type="gramEnd"/>
       <w:r>
-        <w:t xml:space="preserve"> Esto creará una hoja de cálculo en tu Drive con todas las respuestas perfectamente organizadas, lo que es muy accesible.</w:t>
+        <w:t xml:space="preserve"> una puntuación a las preguntas para crear una evaluación.</w:t>
+      </w:r>
+    </w:p>
+    <w:p>
+      <w:r>
+        <w:t xml:space="preserve">1. </w:t>
+      </w:r>
+    </w:p>
+    <w:p>
+      <w:r>
+        <w:lastRenderedPageBreak/>
+        <w:t xml:space="preserve">Activar el modo Cuestionario: Ve a la pestaña "Configuración" </w:t>
+      </w:r>
+      <w:r>
+        <w:t xml:space="preserve">(Ctrl + </w:t>
+      </w:r>
+      <w:proofErr w:type="gramStart"/>
+      <w:r>
+        <w:t>e)</w:t>
+      </w:r>
+      <w:r>
+        <w:t>y</w:t>
+      </w:r>
+      <w:proofErr w:type="gramEnd"/>
+      <w:r>
+        <w:t xml:space="preserve"> presiona Tab hasta "Interruptor de palanca no pulsado, </w:t>
+      </w:r>
+      <w:r>
+        <w:t>“</w:t>
+      </w:r>
+      <w:r>
+        <w:t>Convertir en cuestionario. Asigna puntuaciones, establece las respuestas y envía comentarios</w:t>
+      </w:r>
+      <w:r>
+        <w:t>”</w:t>
+      </w:r>
+      <w:r>
+        <w:t>. Púlsalo con la Barra espaciadora.</w:t>
+      </w:r>
+    </w:p>
+    <w:p>
+      <w:r>
+        <w:t>2. Asignar Puntos y Respuestas Correctas:</w:t>
+      </w:r>
+    </w:p>
+    <w:p>
+      <w:r>
+        <w:t xml:space="preserve">• </w:t>
+      </w:r>
+    </w:p>
+    <w:p>
+      <w:r>
+        <w:t>Regresa a la pestaña "Preguntas".</w:t>
+      </w:r>
+    </w:p>
+    <w:p>
+      <w:r>
+        <w:t xml:space="preserve">• </w:t>
+      </w:r>
+    </w:p>
+    <w:p>
+      <w:r>
+        <w:t>Selecciona una pregunta y presiona Tab hasta el botón "Clave de respuestas". Pulsa Enter.</w:t>
+      </w:r>
+    </w:p>
+    <w:p>
+      <w:r>
+        <w:t xml:space="preserve">• </w:t>
+      </w:r>
+    </w:p>
+    <w:p>
+      <w:r>
+        <w:t>Escribe los puntos para la pregunta, luego usa Tab para navegar a las opciones y marca la correcta con la Barra espaciadora.</w:t>
+      </w:r>
+    </w:p>
+    <w:p>
+      <w:r>
+        <w:t xml:space="preserve">• </w:t>
+      </w:r>
+    </w:p>
+    <w:p>
+      <w:r>
+        <w:t>Cuando termines, pulsa Tab hasta el botón "Hecho" y dale a Enter.</w:t>
       </w:r>
     </w:p>
     <w:sectPr>
@@ -773,6 +1441,27 @@
     <w:name w:val="Normal"/>
     <w:qFormat/>
   </w:style>
+  <w:style w:type="paragraph" w:styleId="Ttulo1">
+    <w:name w:val="heading 1"/>
+    <w:basedOn w:val="Normal"/>
+    <w:next w:val="Normal"/>
+    <w:link w:val="Ttulo1Car"/>
+    <w:uiPriority w:val="9"/>
+    <w:qFormat/>
+    <w:rsid w:val="00C13CD4"/>
+    <w:pPr>
+      <w:keepNext/>
+      <w:keepLines/>
+      <w:spacing w:before="240" w:after="0"/>
+      <w:outlineLvl w:val="0"/>
+    </w:pPr>
+    <w:rPr>
+      <w:rFonts w:asciiTheme="majorHAnsi" w:eastAsiaTheme="majorEastAsia" w:hAnsiTheme="majorHAnsi" w:cstheme="majorBidi"/>
+      <w:color w:val="2F5496" w:themeColor="accent1" w:themeShade="BF"/>
+      <w:sz w:val="32"/>
+      <w:szCs w:val="32"/>
+    </w:rPr>
+  </w:style>
   <w:style w:type="paragraph" w:styleId="Ttulo2">
     <w:name w:val="heading 2"/>
     <w:basedOn w:val="Normal"/>
@@ -839,6 +1528,26 @@
       <w:color w:val="2F5496" w:themeColor="accent1" w:themeShade="BF"/>
     </w:rPr>
   </w:style>
+  <w:style w:type="paragraph" w:styleId="Ttulo5">
+    <w:name w:val="heading 5"/>
+    <w:basedOn w:val="Normal"/>
+    <w:next w:val="Normal"/>
+    <w:link w:val="Ttulo5Car"/>
+    <w:uiPriority w:val="9"/>
+    <w:unhideWhenUsed/>
+    <w:qFormat/>
+    <w:rsid w:val="000C73F0"/>
+    <w:pPr>
+      <w:keepNext/>
+      <w:keepLines/>
+      <w:spacing w:before="40" w:after="0"/>
+      <w:outlineLvl w:val="4"/>
+    </w:pPr>
+    <w:rPr>
+      <w:rFonts w:asciiTheme="majorHAnsi" w:eastAsiaTheme="majorEastAsia" w:hAnsiTheme="majorHAnsi" w:cstheme="majorBidi"/>
+      <w:color w:val="2F5496" w:themeColor="accent1" w:themeShade="BF"/>
+    </w:rPr>
+  </w:style>
   <w:style w:type="character" w:default="1" w:styleId="Fuentedeprrafopredeter">
     <w:name w:val="Default Paragraph Font"/>
     <w:uiPriority w:val="1"/>
@@ -902,6 +1611,30 @@
       <w:rFonts w:asciiTheme="majorHAnsi" w:eastAsiaTheme="majorEastAsia" w:hAnsiTheme="majorHAnsi" w:cstheme="majorBidi"/>
       <w:i/>
       <w:iCs/>
+      <w:color w:val="2F5496" w:themeColor="accent1" w:themeShade="BF"/>
+    </w:rPr>
+  </w:style>
+  <w:style w:type="character" w:customStyle="1" w:styleId="Ttulo1Car">
+    <w:name w:val="Título 1 Car"/>
+    <w:basedOn w:val="Fuentedeprrafopredeter"/>
+    <w:link w:val="Ttulo1"/>
+    <w:uiPriority w:val="9"/>
+    <w:rsid w:val="00C13CD4"/>
+    <w:rPr>
+      <w:rFonts w:asciiTheme="majorHAnsi" w:eastAsiaTheme="majorEastAsia" w:hAnsiTheme="majorHAnsi" w:cstheme="majorBidi"/>
+      <w:color w:val="2F5496" w:themeColor="accent1" w:themeShade="BF"/>
+      <w:sz w:val="32"/>
+      <w:szCs w:val="32"/>
+    </w:rPr>
+  </w:style>
+  <w:style w:type="character" w:customStyle="1" w:styleId="Ttulo5Car">
+    <w:name w:val="Título 5 Car"/>
+    <w:basedOn w:val="Fuentedeprrafopredeter"/>
+    <w:link w:val="Ttulo5"/>
+    <w:uiPriority w:val="9"/>
+    <w:rsid w:val="000C73F0"/>
+    <w:rPr>
+      <w:rFonts w:asciiTheme="majorHAnsi" w:eastAsiaTheme="majorEastAsia" w:hAnsiTheme="majorHAnsi" w:cstheme="majorBidi"/>
       <w:color w:val="2F5496" w:themeColor="accent1" w:themeShade="BF"/>
     </w:rPr>
   </w:style>

</xml_diff>

<commit_message>
video y apunte modulo5
</commit_message>
<xml_diff>
--- a/modulos/Módulo 5 Formularios de Google - Crea Encuestas y Cuestionarios.docx
+++ b/modulos/Módulo 5 Formularios de Google - Crea Encuestas y Cuestionarios.docx
@@ -272,7 +272,36 @@
     </w:p>
     <w:p>
       <w:r>
-        <w:t>Atajo Rápido de Google: Usa Ctrl + Alt + Shift + G para ir a la pestaña "Preguntas" y Ctrl + Alt + Shift + H para saltar a "Respuestas".</w:t>
+        <w:t xml:space="preserve">Atajo Rápido de Google: Usa </w:t>
+      </w:r>
+      <w:proofErr w:type="spellStart"/>
+      <w:r>
+        <w:t>Ctrl</w:t>
+      </w:r>
+      <w:proofErr w:type="spellEnd"/>
+      <w:r>
+        <w:t xml:space="preserve"> + </w:t>
+      </w:r>
+      <w:r>
+        <w:t>e</w:t>
+      </w:r>
+      <w:r>
+        <w:t xml:space="preserve"> para ir a la pestaña "</w:t>
+      </w:r>
+      <w:r>
+        <w:t xml:space="preserve">configuración </w:t>
+      </w:r>
+      <w:r>
+        <w:t xml:space="preserve">" saltar </w:t>
+      </w:r>
+      <w:r>
+        <w:t xml:space="preserve">con tab </w:t>
+      </w:r>
+      <w:r>
+        <w:t>a "Respuestas"</w:t>
+      </w:r>
+      <w:r>
+        <w:t xml:space="preserve"> y “preguntas”.</w:t>
       </w:r>
     </w:p>
     <w:p>
@@ -744,10 +773,7 @@
         <w:t xml:space="preserve"> Rápido de Google: La forma más directa es pulsar Ctrl + </w:t>
       </w:r>
       <w:r>
-        <w:t>Mayús</w:t>
-      </w:r>
-      <w:r>
-        <w:t xml:space="preserve"> </w:t>
+        <w:t xml:space="preserve">Mayús </w:t>
       </w:r>
       <w:r>
         <w:t>+ P.</w:t>
@@ -797,13 +823,7 @@
         <w:t>Atajo</w:t>
       </w:r>
       <w:r>
-        <w:t xml:space="preserve"> Rápido de Google: La forma más directa es pulsar Ctrl + </w:t>
-      </w:r>
-      <w:r>
-        <w:t>Enter</w:t>
-      </w:r>
-      <w:r>
-        <w:t>.</w:t>
+        <w:t xml:space="preserve"> Rápido de Google: La forma más directa es pulsar Ctrl + Enter.</w:t>
       </w:r>
     </w:p>
     <w:p>

</xml_diff>